<commit_message>
riorganizzati gli oggetti d'esame e aggiunta interfaccia per gephi export
</commit_message>
<xml_diff>
--- a/MaterialeD'esame/Relazione ARRS.docx
+++ b/MaterialeD'esame/Relazione ARRS.docx
@@ -1007,9 +1007,13 @@
         <w:t>:</w:t>
       </w:r>
       <w:r>
+        <w:rPr>
+          <w:noProof/>
+        </w:rPr>
         <w:pict>
-          <v:shape id="_x0000_i1026" type="#_x0000_t75" style="width:509pt;height:170.95pt">
+          <v:shape id="_x0000_s1029" type="#_x0000_t75" style="position:absolute;margin-left:0;margin-top:0;width:562.5pt;height:189pt;z-index:251664384;mso-position-horizontal:center;mso-position-horizontal-relative:margin;mso-position-vertical:bottom;mso-position-vertical-relative:margin">
             <v:imagedata r:id="rId13" o:title="Overview"/>
+            <w10:wrap type="square" anchorx="margin" anchory="margin"/>
           </v:shape>
         </w:pict>
       </w:r>
@@ -1043,7 +1047,7 @@
       </w:r>
       <w:r>
         <w:pict>
-          <v:shape id="_x0000_i1027" type="#_x0000_t75" style="width:443.75pt;height:148.15pt">
+          <v:shape id="_x0000_i1026" type="#_x0000_t75" style="width:443.75pt;height:148.15pt">
             <v:imagedata r:id="rId14" o:title="OverviewNetwork"/>
           </v:shape>
         </w:pict>
@@ -1051,11 +1055,10 @@
     </w:p>
     <w:p>
       <w:pPr>
-        <w:pStyle w:val="Titolo1"/>
+        <w:pStyle w:val="Titolo2"/>
       </w:pPr>
       <w:bookmarkStart w:id="1" w:name="_Toc431908876"/>
       <w:r>
-        <w:lastRenderedPageBreak/>
         <w:t>Informazioni generali sui dati analizzati</w:t>
       </w:r>
       <w:bookmarkEnd w:id="1"/>
@@ -1261,11 +1264,22 @@
     </w:p>
     <w:p>
       <w:pPr>
-        <w:pStyle w:val="Titolo2"/>
+        <w:pStyle w:val="Titolo3"/>
       </w:pPr>
       <w:bookmarkStart w:id="2" w:name="_Toc431908877"/>
       <w:r>
         <w:t>I dati che ho analizzato</w:t>
+      </w:r>
+    </w:p>
+    <w:p>
+      <w:r>
+        <w:t xml:space="preserve">Vista la grande mole di dati, soprattutto i dati utente, per poter analizzare i dati richiedeva un tempo di calcolo elevato e per questa ragione ho provato a dividere le relazioni in base all’ID con il risultato che gli ID non sono stati assegnati in base alle relazioni, il 78% percento degli ID erano relazione fra ID molto differenti. Come alternativa ho provato </w:t>
+      </w:r>
+      <w:r>
+        <w:t>a dividere gli utenti usando una ricerca in ampiezza valutando la divisione in base alla distanza così da avere il massimo numero di relazioni su numero di utenti, ma purtroppo la rete e molto densa il 65% delle relazioni è racchiudibile ad una distanza pari a due</w:t>
+      </w:r>
+      <w:r>
+        <w:t>. Date queste informazioni ho scelto di dividere il grafo con una distanza pari a 3 e di analizzare i grafi generati più piccoli, così da avere un grafo abbastanza grande e veloce da analizzare</w:t>
       </w:r>
     </w:p>
     <w:p>
@@ -1274,8 +1288,417 @@
           <w:u w:val="single"/>
         </w:rPr>
       </w:pPr>
+    </w:p>
+    <w:p>
+      <w:pPr>
+        <w:pStyle w:val="Titolo2"/>
+      </w:pPr>
+      <w:r>
+        <w:t>Api fornita da gephi</w:t>
+      </w:r>
+    </w:p>
+    <w:p>
+      <w:r>
+        <w:t>Per rappresentare l’informazione avevo pensato di usare dei file CSV e poi utili</w:t>
+      </w:r>
+      <w:r>
+        <w:t xml:space="preserve">zzare </w:t>
+      </w:r>
+      <w:proofErr w:type="spellStart"/>
+      <w:proofErr w:type="gramStart"/>
+      <w:r>
+        <w:t>Gephi</w:t>
+      </w:r>
+      <w:proofErr w:type="spellEnd"/>
+      <w:r>
+        <w:t xml:space="preserve"> ,</w:t>
+      </w:r>
+      <w:proofErr w:type="gramEnd"/>
+      <w:r>
+        <w:t xml:space="preserve"> ma i file CSV forniscono troppa poca informazione, quindi ho deciso di usare i file GEXF che sono dei file in XML , per la generazione di questi file, ho trovato una API fornita da </w:t>
+      </w:r>
+      <w:proofErr w:type="spellStart"/>
+      <w:r>
+        <w:t>Gephi</w:t>
+      </w:r>
+      <w:proofErr w:type="spellEnd"/>
+      <w:r>
+        <w:t xml:space="preserve">, </w:t>
+      </w:r>
+      <w:proofErr w:type="spellStart"/>
+      <w:r>
+        <w:t>Gephi</w:t>
+      </w:r>
+      <w:proofErr w:type="spellEnd"/>
+      <w:r>
+        <w:t xml:space="preserve"> </w:t>
+      </w:r>
+      <w:proofErr w:type="spellStart"/>
+      <w:r>
+        <w:t>toolkit</w:t>
+      </w:r>
+      <w:proofErr w:type="spellEnd"/>
+      <w:r>
+        <w:t xml:space="preserve">, che permette di fare tutto quello che fa il software </w:t>
+      </w:r>
+      <w:proofErr w:type="spellStart"/>
+      <w:r>
+        <w:t>Gephi</w:t>
+      </w:r>
+      <w:proofErr w:type="spellEnd"/>
+      <w:r>
+        <w:t xml:space="preserve"> direttamente nel sorgente che manipola i dati.</w:t>
+      </w:r>
+    </w:p>
+    <w:p>
+      <w:pPr>
+        <w:pStyle w:val="Titolo1"/>
+      </w:pPr>
+      <w:r>
+        <w:lastRenderedPageBreak/>
+        <w:t>Risultati Delle Analisi</w:t>
+      </w:r>
+    </w:p>
+    <w:p>
+      <w:r>
+        <w:t>La rete che vi sto per mostrare</w:t>
+      </w:r>
+      <w:r>
+        <w:t xml:space="preserve"> è estratta dalla rete </w:t>
+      </w:r>
+      <w:proofErr w:type="spellStart"/>
+      <w:r>
+        <w:t>pokec</w:t>
+      </w:r>
+      <w:proofErr w:type="spellEnd"/>
+      <w:r>
+        <w:t xml:space="preserve"> da circa 160 utenti con punti di aggregazione basati sull’età inserita e hobbies inseriti</w:t>
+      </w:r>
+      <w:r>
+        <w:t xml:space="preserve"> </w:t>
+      </w:r>
+      <w:r>
+        <w:t>(</w:t>
+      </w:r>
+      <w:proofErr w:type="spellStart"/>
+      <w:r>
+        <w:t>rimap</w:t>
+      </w:r>
+      <w:r>
+        <w:t>pati</w:t>
+      </w:r>
+      <w:proofErr w:type="spellEnd"/>
+      <w:r>
+        <w:t xml:space="preserve"> per facilitarne la lettura, le età divise in decine e gli </w:t>
+      </w:r>
+      <w:proofErr w:type="spellStart"/>
+      <w:r>
+        <w:t>hobbie</w:t>
+      </w:r>
+      <w:proofErr w:type="spellEnd"/>
+      <w:r>
+        <w:t xml:space="preserve"> dalla scritta inserita</w:t>
+      </w:r>
+      <w:r>
+        <w:t>)</w:t>
+      </w:r>
+      <w:r>
+        <w:t>.</w:t>
+      </w:r>
+    </w:p>
+    <w:p>
+      <w:r>
+        <w:t>Il verde sta per gli utenti, più</w:t>
+      </w:r>
+      <w:r>
+        <w:t xml:space="preserve"> è</w:t>
+      </w:r>
+      <w:r>
+        <w:t xml:space="preserve"> scuro </w:t>
+      </w:r>
+      <w:r>
+        <w:t>e</w:t>
+      </w:r>
+      <w:r>
+        <w:t xml:space="preserve"> più è alto il valore di omofilia media</w:t>
+      </w:r>
+      <w:r>
+        <w:t xml:space="preserve">, mentre la dimensione è relativa alla media dei triangoli chiusi (chiusura </w:t>
+      </w:r>
+      <w:proofErr w:type="spellStart"/>
+      <w:r>
+        <w:t>triadrica</w:t>
+      </w:r>
+      <w:proofErr w:type="spellEnd"/>
+      <w:r>
+        <w:t>), gli archi tra gli utenti hanno perso pari al valore di omofilia tra di loro.</w:t>
+      </w:r>
+    </w:p>
+    <w:p>
+      <w:r>
+        <w:t>Il viola, sta per i punti di interesse, la grandezza</w:t>
+      </w:r>
+      <w:r>
+        <w:t xml:space="preserve"> e il sua scurezza sono</w:t>
+      </w:r>
+      <w:r>
+        <w:t xml:space="preserve"> direttamente proporzionale alla </w:t>
+      </w:r>
+      <w:r>
+        <w:t>chiusura focale, mentre il peso degli archi è la chiusura per appartenenza</w:t>
+      </w:r>
+    </w:p>
+    <w:p>
+      <w:r>
+        <w:rPr>
+          <w:noProof/>
+        </w:rPr>
+        <w:pict>
+          <v:shape id="_x0000_s1030" type="#_x0000_t75" style="position:absolute;margin-left:-5.35pt;margin-top:4.4pt;width:453.5pt;height:381pt;z-index:251666432;mso-position-horizontal-relative:text;mso-position-vertical-relative:text;mso-width-relative:page;mso-height-relative:page">
+            <v:imagedata r:id="rId16" o:title="AgeAndHobbies" croptop="4783f" cropbottom="5535f" cropleft="-145f"/>
+            <w10:wrap type="topAndBottom"/>
+          </v:shape>
+        </w:pict>
+      </w:r>
+      <w:r>
+        <w:t>Qui si nota la grande rilevanza dell’età (soprattutto age1), rispetto agli hobbies, ma si nota anche che la tendenza all’ omofila è più elevata</w:t>
+      </w:r>
+      <w:r>
+        <w:t xml:space="preserve">, il numero di nodi chiari penso sia dovuto alla della sua inconsistente </w:t>
+      </w:r>
+      <w:proofErr w:type="gramStart"/>
+      <w:r>
+        <w:t>compilazione(</w:t>
+      </w:r>
+      <w:proofErr w:type="gramEnd"/>
+      <w:r>
+        <w:t>es:age0, età inferiore a 10, spesso 0) o alla mancanza di molti campi.</w:t>
+      </w:r>
+    </w:p>
+    <w:p>
+      <w:pPr>
+        <w:rPr>
+          <w:u w:val="single"/>
+        </w:rPr>
+      </w:pPr>
+      <w:r>
+        <w:lastRenderedPageBreak/>
+        <w:t xml:space="preserve"> </w:t>
+      </w:r>
+      <w:r>
+        <w:t>Se ci occupiamo di un grafo più grande, in questo caso un’estrazione da 15000 nodi circa, per poter mostrare i nodi, ho applicato dei filtri, in questo grafo ho preso i nodi più popolari (grado elevato) e si nota anche qui che il campo età ha un ruolo</w:t>
+      </w:r>
+      <w:r>
+        <w:t>, la maggior parte dei nodi popolari con alto grado di omofilia media</w:t>
+      </w:r>
+      <w:r>
+        <w:t xml:space="preserve"> ha anche un elevato grado di chiusura dei </w:t>
+      </w:r>
+      <w:r>
+        <w:rPr>
+          <w:u w:val="single"/>
+        </w:rPr>
+        <w:t>triangol</w:t>
+      </w:r>
+      <w:r>
+        <w:rPr>
+          <w:noProof/>
+        </w:rPr>
+        <w:pict>
+          <v:shape id="_x0000_s1034" type="#_x0000_t75" style="position:absolute;margin-left:0;margin-top:0;width:443.7pt;height:443.7pt;z-index:251668480;mso-position-horizontal:center;mso-position-horizontal-relative:margin;mso-position-vertical:bottom;mso-position-vertical-relative:margin">
+            <v:imagedata r:id="rId17" o:title="Grafo03AgeMovieNodiPopolari"/>
+            <w10:wrap type="square" anchorx="margin" anchory="margin"/>
+          </v:shape>
+        </w:pict>
+      </w:r>
+      <w:r>
+        <w:rPr>
+          <w:u w:val="single"/>
+        </w:rPr>
+        <w:t>i</w:t>
+      </w:r>
+    </w:p>
+    <w:p>
+      <w:pPr>
+        <w:rPr>
+          <w:u w:val="single"/>
+        </w:rPr>
+      </w:pPr>
+      <w:r>
+        <w:rPr>
+          <w:u w:val="single"/>
+        </w:rPr>
+        <w:br w:type="page"/>
+      </w:r>
+    </w:p>
+    <w:p>
+      <w:r>
+        <w:lastRenderedPageBreak/>
+        <w:t>Prendendo invece i nodi con altissimo in-</w:t>
+      </w:r>
+      <w:proofErr w:type="spellStart"/>
+      <w:r>
+        <w:t>Degree</w:t>
+      </w:r>
+      <w:proofErr w:type="spellEnd"/>
+      <w:r>
+        <w:t xml:space="preserve"> e medio-alto out-</w:t>
+      </w:r>
+      <w:proofErr w:type="spellStart"/>
+      <w:r>
+        <w:t>Degree</w:t>
+      </w:r>
+      <w:proofErr w:type="spellEnd"/>
+      <w:r>
+        <w:t xml:space="preserve"> </w:t>
+      </w:r>
+      <w:r>
+        <w:t>(non troppo alto per non escludere i punti focali, i quali hanno zero archi uscenti)</w:t>
+      </w:r>
+      <w:r>
+        <w:t xml:space="preserve">, si può notare che chi è molto “ricercato” non ha </w:t>
+      </w:r>
+      <w:r>
+        <w:t xml:space="preserve">molte </w:t>
+      </w:r>
+      <w:r>
+        <w:t>relazioni con altri “ricercati” ma nonostante tutto ha un livello di omofilia media rilevante e ha un basso livello di triangoli chiusi</w:t>
+      </w:r>
+      <w:r>
+        <w:t xml:space="preserve">, </w:t>
+      </w:r>
+      <w:r>
+        <w:t>quindi probabilmente è un ponte locale</w:t>
+      </w:r>
+      <w:r>
+        <w:t>. Questi nodi sono di età inferiore a 30 anni (nel caso di age0, probabilmente hanno messo 0 sull’età)</w:t>
+      </w:r>
+      <w:r>
+        <w:t xml:space="preserve">, questi hanno amicizie con altri coetanei (si nota dallo spessore del l’arco con il focus, </w:t>
+      </w:r>
+      <w:proofErr w:type="spellStart"/>
+      <w:r>
+        <w:t>membership</w:t>
+      </w:r>
+      <w:proofErr w:type="spellEnd"/>
+      <w:r>
+        <w:t xml:space="preserve"> </w:t>
+      </w:r>
+      <w:proofErr w:type="spellStart"/>
+      <w:r>
+        <w:t>clousure</w:t>
+      </w:r>
+      <w:proofErr w:type="spellEnd"/>
+      <w:r>
+        <w:t>)</w:t>
+      </w:r>
+    </w:p>
+    <w:p>
+      <w:r>
+        <w:rPr>
+          <w:noProof/>
+        </w:rPr>
+        <w:pict>
+          <v:shape id="_x0000_s1035" type="#_x0000_t75" style="position:absolute;margin-left:0;margin-top:0;width:444.1pt;height:444.1pt;z-index:251670528;mso-position-horizontal:center;mso-position-horizontal-relative:margin;mso-position-vertical:center;mso-position-vertical-relative:margin">
+            <v:imagedata r:id="rId18" o:title="Grafo03AgeMovieNodiAltissimoInDegreeEMedioAltoDegree"/>
+            <w10:wrap type="square" anchorx="margin" anchory="margin"/>
+          </v:shape>
+        </w:pict>
+      </w:r>
+      <w:r>
+        <w:t>Faccio notare che i legami tra questi nodi ci sono ma sono con un livello di omofilia basso se non nullo.</w:t>
+      </w:r>
+    </w:p>
+    <w:p>
+      <w:r>
+        <w:br w:type="page"/>
+      </w:r>
+    </w:p>
+    <w:p>
+      <w:r>
+        <w:lastRenderedPageBreak/>
+        <w:t>S</w:t>
+      </w:r>
+      <w:r>
+        <w:t xml:space="preserve">e invece filtriamo la rete e prendiamo il i nodi con il top dei archi entranti, solo </w:t>
+      </w:r>
+      <w:r>
+        <w:t>il 10%</w:t>
+      </w:r>
+      <w:r>
+        <w:t xml:space="preserve"> hanno una relazione con un altro con le stesse caratteristiche, ma quelli che hanno una relazione con uno di questi comporta una relazione di omofilia (il peso della relazione, lo spessore)</w:t>
+      </w:r>
+      <w:r>
+        <w:t>,</w:t>
+      </w:r>
+      <w:r>
+        <w:t xml:space="preserve"> un valore di omofilia medio </w:t>
+      </w:r>
+      <w:r>
+        <w:t>e, alcuni, hanno un elevato numero di triangoli chiusi</w:t>
+      </w:r>
+      <w:r>
+        <w:t>.</w:t>
+      </w:r>
+      <w:r>
+        <w:t xml:space="preserve"> Questi nodi,</w:t>
+      </w:r>
+      <w:r>
+        <w:t xml:space="preserve"> </w:t>
+      </w:r>
+      <w:r>
+        <w:t>probabilmente, dispongono solo amici a per cui vale molto la relazione di omofilia</w:t>
+      </w:r>
+      <w:r>
+        <w:t>, infatti le relazioni sono corrisposte.</w:t>
+      </w:r>
+      <w:r>
+        <w:pict>
+          <v:shape id="_x0000_i1027" type="#_x0000_t75" style="width:443.9pt;height:443.9pt">
+            <v:imagedata r:id="rId19" o:title="TopInDegree58su600 legameOmofilico24"/>
+          </v:shape>
+        </w:pict>
+      </w:r>
+    </w:p>
+    <w:p/>
+    <w:p/>
+    <w:p/>
+    <w:p/>
+    <w:p>
+      <w:r>
+        <w:lastRenderedPageBreak/>
+        <w:t xml:space="preserve">Se invece prendiamo i top “puntatori” (nodi con un elevato out </w:t>
+      </w:r>
+      <w:proofErr w:type="spellStart"/>
+      <w:r>
+        <w:t>degree</w:t>
+      </w:r>
+      <w:proofErr w:type="spellEnd"/>
+      <w:r>
+        <w:t>)</w:t>
+      </w:r>
+      <w:r>
+        <w:t xml:space="preserve"> è interessante notare che non ci sono nodi grandi, nodi con una percentuale elevata di triangoli chiusi</w:t>
+      </w:r>
+      <w:r>
+        <w:t xml:space="preserve"> ma, nonostante l’elevato numero di relazioni e il calcolo semplificato dell’omofilia, circa la metà possiede un livello medio di tendenza all’omofilia e </w:t>
+      </w:r>
       <w:bookmarkStart w:id="3" w:name="_GoBack"/>
       <w:bookmarkEnd w:id="3"/>
+    </w:p>
+    <w:p>
+      <w:r>
+        <w:t>NodiTopOutDegreeDiscretoValoreDiOmofiliaPuntanoAPochePersoneUguali</w:t>
+      </w:r>
+    </w:p>
+    <w:p>
+      <w:r>
+        <w:pict>
+          <v:shape id="_x0000_i1028" type="#_x0000_t75" style="width:443.9pt;height:443.9pt">
+            <v:imagedata r:id="rId20" o:title="NodiTopOutDegreeDiscretoValoreDiOmofiliaPuntanoAPochePersoneUguali"/>
+          </v:shape>
+        </w:pict>
+      </w:r>
     </w:p>
     <w:p>
       <w:pPr>
@@ -1286,6 +1709,9 @@
         <w:t>Informazioni di contatto</w:t>
       </w:r>
       <w:bookmarkEnd w:id="2"/>
+      <w:r>
+        <w:t xml:space="preserve"> </w:t>
+      </w:r>
     </w:p>
     <w:tbl>
       <w:tblPr>
@@ -1369,7 +1795,7 @@
                 <w:noProof/>
               </w:rPr>
               <w:drawing>
-                <wp:inline distT="0" distB="0" distL="0" distR="0" wp14:anchorId="3EBE5A7B" wp14:editId="27A1F43B">
+                <wp:inline distT="0" distB="0" distL="0" distR="0" wp14:anchorId="5F82E1E9" wp14:editId="3B218AED">
                   <wp:extent cx="1920240" cy="1280160"/>
                   <wp:effectExtent l="0" t="0" r="3810" b="0"/>
                   <wp:docPr id="9" name="Immagine 9" descr="Sample person image"/>
@@ -1384,7 +1810,7 @@
                           <pic:cNvPicPr/>
                         </pic:nvPicPr>
                         <pic:blipFill rotWithShape="1">
-                          <a:blip r:embed="rId16" cstate="print">
+                          <a:blip r:embed="rId21" cstate="print">
                             <a:extLst>
                               <a:ext uri="{28A0092B-C50C-407E-A947-70E740481C1C}">
                                 <a14:useLocalDpi xmlns:a14="http://schemas.microsoft.com/office/drawing/2010/main" val="0"/>
@@ -1671,7 +2097,7 @@
                     <pic:cNvPicPr preferRelativeResize="0"/>
                   </pic:nvPicPr>
                   <pic:blipFill>
-                    <a:blip r:embed="rId17">
+                    <a:blip r:embed="rId22">
                       <a:extLst>
                         <a:ext uri="{28A0092B-C50C-407E-A947-70E740481C1C}">
                           <a14:useLocalDpi xmlns:a14="http://schemas.microsoft.com/office/drawing/2010/main" val="0"/>
@@ -1705,8 +2131,8 @@
       </w:r>
     </w:p>
     <w:sectPr>
-      <w:headerReference w:type="default" r:id="rId18"/>
-      <w:footerReference w:type="default" r:id="rId19"/>
+      <w:headerReference w:type="default" r:id="rId23"/>
+      <w:footerReference w:type="default" r:id="rId24"/>
       <w:pgSz w:w="11907" w:h="16839" w:code="1"/>
       <w:pgMar w:top="2678" w:right="1512" w:bottom="1913" w:left="1512" w:header="918" w:footer="709" w:gutter="0"/>
       <w:pgNumType w:start="1"/>
@@ -1764,7 +2190,7 @@
       <w:rPr>
         <w:noProof/>
       </w:rPr>
-      <w:t>4</w:t>
+      <w:t>8</w:t>
     </w:r>
     <w:r>
       <w:fldChar w:fldCharType="end"/>
@@ -18662,7 +19088,7 @@
     <w:charset w:val="00"/>
     <w:family w:val="modern"/>
     <w:pitch w:val="fixed"/>
-    <w:sig w:usb0="E0002EFF" w:usb1="C0007843" w:usb2="00000009" w:usb3="00000000" w:csb0="000001FF" w:csb1="00000000"/>
+    <w:sig w:usb0="E0002AFF" w:usb1="C0007843" w:usb2="00000009" w:usb3="00000000" w:csb0="000001FF" w:csb1="00000000"/>
   </w:font>
   <w:font w:name="Wingdings">
     <w:panose1 w:val="05000000000000000000"/>
@@ -18672,13 +19098,11 @@
     <w:sig w:usb0="00000000" w:usb1="10000000" w:usb2="00000000" w:usb3="00000000" w:csb0="80000000" w:csb1="00000000"/>
   </w:font>
   <w:font w:name="Angsana New">
-    <w:altName w:val="Arial Unicode MS"/>
     <w:panose1 w:val="02020603050405020304"/>
-    <w:charset w:val="DE"/>
+    <w:charset w:val="00"/>
     <w:family w:val="roman"/>
-    <w:notTrueType/>
     <w:pitch w:val="variable"/>
-    <w:sig w:usb0="01000000" w:usb1="00000000" w:usb2="00000000" w:usb3="00000000" w:csb0="00010000" w:csb1="00000000"/>
+    <w:sig w:usb0="81000003" w:usb1="00000000" w:usb2="00000000" w:usb3="00000000" w:csb0="00010001" w:csb1="00000000"/>
   </w:font>
   <w:font w:name="Calibri">
     <w:panose1 w:val="020F0502020204030204"/>
@@ -18688,13 +19112,11 @@
     <w:sig w:usb0="E00002FF" w:usb1="4000ACFF" w:usb2="00000001" w:usb3="00000000" w:csb0="0000019F" w:csb1="00000000"/>
   </w:font>
   <w:font w:name="Cordia New">
-    <w:altName w:val="Arial Unicode MS"/>
     <w:panose1 w:val="020B0304020202020204"/>
-    <w:charset w:val="DE"/>
-    <w:family w:val="roman"/>
-    <w:notTrueType/>
+    <w:charset w:val="00"/>
+    <w:family w:val="swiss"/>
     <w:pitch w:val="variable"/>
-    <w:sig w:usb0="01000000" w:usb1="00000000" w:usb2="00000000" w:usb3="00000000" w:csb0="00010000" w:csb1="00000000"/>
+    <w:sig w:usb0="81000003" w:usb1="00000000" w:usb2="00000000" w:usb3="00000000" w:csb0="00010001" w:csb1="00000000"/>
   </w:font>
   <w:font w:name="Tahoma">
     <w:panose1 w:val="020B0604030504040204"/>
@@ -18763,7 +19185,9 @@
   </w:compat>
   <w:rsids>
     <w:rsidRoot w:val="008A228F"/>
+    <w:rsid w:val="00087CA0"/>
     <w:rsid w:val="00122B5B"/>
+    <w:rsid w:val="001B18F7"/>
     <w:rsid w:val="008A228F"/>
     <w:rsid w:val="00A857B9"/>
     <w:rsid w:val="00CF6BD6"/>
@@ -19696,7 +20120,7 @@
 </file>
 
 <file path=customXml/itemProps4.xml><?xml version="1.0" encoding="utf-8"?>
-<ds:datastoreItem xmlns:ds="http://schemas.openxmlformats.org/officeDocument/2006/customXml" ds:itemID="{9E730ED6-C63D-4CEB-A177-20D1984FE230}">
+<ds:datastoreItem xmlns:ds="http://schemas.openxmlformats.org/officeDocument/2006/customXml" ds:itemID="{43A4DD71-692F-41AB-960C-2412401AADA7}">
   <ds:schemaRefs>
     <ds:schemaRef ds:uri="http://schemas.openxmlformats.org/officeDocument/2006/bibliography"/>
   </ds:schemaRefs>

</xml_diff>

<commit_message>
mancano le considerazioni finali
</commit_message>
<xml_diff>
--- a/MaterialeD'esame/Relazione ARRS.docx
+++ b/MaterialeD'esame/Relazione ARRS.docx
@@ -1472,8 +1472,6 @@
       <w:r>
         <w:t xml:space="preserve"> </w:t>
       </w:r>
-      <w:bookmarkStart w:id="3" w:name="_GoBack"/>
-      <w:bookmarkEnd w:id="3"/>
       <w:r>
         <w:t>(</w:t>
       </w:r>
@@ -1519,7 +1517,7 @@
           <w:noProof/>
         </w:rPr>
         <w:pict>
-          <v:shape id="_x0000_s1034" type="#_x0000_t75" style="position:absolute;margin-left:0;margin-top:0;width:443.7pt;height:443.7pt;z-index:251668480;mso-position-horizontal:center;mso-position-horizontal-relative:margin;mso-position-vertical:bottom;mso-position-vertical-relative:margin">
+          <v:shape id="_x0000_s1034" type="#_x0000_t75" style="position:absolute;margin-left:0;margin-top:0;width:443.7pt;height:443.7pt;z-index:251668480;mso-position-horizontal:center;mso-position-horizontal-relative:margin;mso-position-vertical:center;mso-position-vertical-relative:margin">
             <v:imagedata r:id="rId17" o:title="Grafo03AgeMovieNodiPopolari"/>
             <w10:wrap type="square" anchorx="margin" anchory="margin"/>
           </v:shape>
@@ -1568,10 +1566,7 @@
       </w:r>
       <w:proofErr w:type="spellStart"/>
       <w:r>
-        <w:t>in-Degree</w:t>
-      </w:r>
-      <w:r>
-        <w:t>+out-Degree</w:t>
+        <w:t>in-Degree+out-Degree</w:t>
       </w:r>
       <w:proofErr w:type="spellEnd"/>
       <w:r>
@@ -1740,7 +1735,32 @@
     <w:p>
       <w:r>
         <w:lastRenderedPageBreak/>
-        <w:t>AltezzaPesoDegree9BassoFocusClousure</w:t>
+        <w:t>Una cosa interessante è verificare se gli aspetti fisici hanno una influenza nelle reti sociali. Qui si può vedere i nodi di grado elevato con le loro interazioni con i focus di età e di body (peso e altezza), e si può notare che gli archi con i focus sono di età sono più spessi</w:t>
+      </w:r>
+      <w:r>
+        <w:t xml:space="preserve"> </w:t>
+      </w:r>
+      <w:r>
+        <w:t xml:space="preserve">(chiusura di </w:t>
+      </w:r>
+      <w:proofErr w:type="spellStart"/>
+      <w:r>
+        <w:t>membership</w:t>
+      </w:r>
+      <w:proofErr w:type="spellEnd"/>
+      <w:r>
+        <w:t xml:space="preserve"> maggiore) con i nodi di età rispetto a quelli di peso e altezza, </w:t>
+      </w:r>
+      <w:r>
+        <w:t xml:space="preserve">questo implica che la tendenza ad avere relazioni con coetanei è più rilevante rispetto alle caratteristiche di peso e altezza. Si nota anche che le caratteristiche considerate più vergognose non compaiono (hanno un grado basso), o se compaiono non hanno molti link, questo può voler dire l’esatto contrario di quello che ho detto sopra, ovvero una persona con età elevata, peso alto o altezza inferiore alla </w:t>
+      </w:r>
+      <w:proofErr w:type="gramStart"/>
+      <w:r>
+        <w:t>media ,</w:t>
+      </w:r>
+      <w:proofErr w:type="gramEnd"/>
+      <w:r>
+        <w:t xml:space="preserve"> non ha un grado elevato o il focus in questione non lo ha abbastanza “iscritti”.</w:t>
       </w:r>
     </w:p>
     <w:p>
@@ -1751,6 +1771,19 @@
           </v:shape>
         </w:pict>
       </w:r>
+    </w:p>
+    <w:p>
+      <w:pPr>
+        <w:pStyle w:val="Titolo2"/>
+      </w:pPr>
+      <w:r>
+        <w:lastRenderedPageBreak/>
+        <w:t>Considerazioni Finali Della Rete</w:t>
+      </w:r>
+    </w:p>
+    <w:p>
+      <w:bookmarkStart w:id="3" w:name="_GoBack"/>
+      <w:bookmarkEnd w:id="3"/>
     </w:p>
     <w:p>
       <w:pPr>
@@ -1847,7 +1880,7 @@
                 <w:noProof/>
               </w:rPr>
               <w:drawing>
-                <wp:inline distT="0" distB="0" distL="0" distR="0" wp14:anchorId="5F82E1E9" wp14:editId="3B218AED">
+                <wp:inline distT="0" distB="0" distL="0" distR="0" wp14:anchorId="673CDA40" wp14:editId="248DC003">
                   <wp:extent cx="1920240" cy="1280160"/>
                   <wp:effectExtent l="0" t="0" r="3810" b="0"/>
                   <wp:docPr id="9" name="Immagine 9" descr="Sample person image"/>
@@ -2242,7 +2275,7 @@
       <w:rPr>
         <w:noProof/>
       </w:rPr>
-      <w:t>5</w:t>
+      <w:t>10</w:t>
     </w:r>
     <w:r>
       <w:fldChar w:fldCharType="end"/>
@@ -2339,7 +2372,7 @@
         <w:noProof/>
         <w:lang w:val="es-ES"/>
       </w:rPr>
-      <w:instrText>Risultati Delle Analisi</w:instrText>
+      <w:instrText>Informazioni di contatto</w:instrText>
     </w:r>
     <w:r>
       <w:fldChar w:fldCharType="end"/>
@@ -2367,7 +2400,7 @@
         <w:noProof/>
         <w:lang w:val="es-ES"/>
       </w:rPr>
-      <w:instrText>Risultati Delle Analisi</w:instrText>
+      <w:instrText>Informazioni di contatto</w:instrText>
     </w:r>
     <w:r>
       <w:fldChar w:fldCharType="end"/>
@@ -2386,7 +2419,7 @@
         <w:noProof/>
         <w:lang w:val="es-ES"/>
       </w:rPr>
-      <w:t>Risultati Delle Analisi</w:t>
+      <w:t>Informazioni di contatto</w:t>
     </w:r>
     <w:r>
       <w:rPr>
@@ -19140,7 +19173,7 @@
     <w:charset w:val="00"/>
     <w:family w:val="modern"/>
     <w:pitch w:val="fixed"/>
-    <w:sig w:usb0="E0002EFF" w:usb1="C0007843" w:usb2="00000009" w:usb3="00000000" w:csb0="000001FF" w:csb1="00000000"/>
+    <w:sig w:usb0="E0002AFF" w:usb1="C0007843" w:usb2="00000009" w:usb3="00000000" w:csb0="000001FF" w:csb1="00000000"/>
   </w:font>
   <w:font w:name="Wingdings">
     <w:panose1 w:val="05000000000000000000"/>
@@ -19150,13 +19183,11 @@
     <w:sig w:usb0="00000000" w:usb1="10000000" w:usb2="00000000" w:usb3="00000000" w:csb0="80000000" w:csb1="00000000"/>
   </w:font>
   <w:font w:name="Angsana New">
-    <w:altName w:val="Arial Unicode MS"/>
     <w:panose1 w:val="02020603050405020304"/>
-    <w:charset w:val="DE"/>
+    <w:charset w:val="00"/>
     <w:family w:val="roman"/>
-    <w:notTrueType/>
     <w:pitch w:val="variable"/>
-    <w:sig w:usb0="01000000" w:usb1="00000000" w:usb2="00000000" w:usb3="00000000" w:csb0="00010000" w:csb1="00000000"/>
+    <w:sig w:usb0="81000003" w:usb1="00000000" w:usb2="00000000" w:usb3="00000000" w:csb0="00010001" w:csb1="00000000"/>
   </w:font>
   <w:font w:name="Calibri">
     <w:panose1 w:val="020F0502020204030204"/>
@@ -19166,13 +19197,11 @@
     <w:sig w:usb0="E00002FF" w:usb1="4000ACFF" w:usb2="00000001" w:usb3="00000000" w:csb0="0000019F" w:csb1="00000000"/>
   </w:font>
   <w:font w:name="Cordia New">
-    <w:altName w:val="Arial Unicode MS"/>
     <w:panose1 w:val="020B0304020202020204"/>
-    <w:charset w:val="DE"/>
-    <w:family w:val="roman"/>
-    <w:notTrueType/>
+    <w:charset w:val="00"/>
+    <w:family w:val="swiss"/>
     <w:pitch w:val="variable"/>
-    <w:sig w:usb0="01000000" w:usb1="00000000" w:usb2="00000000" w:usb3="00000000" w:csb0="00010000" w:csb1="00000000"/>
+    <w:sig w:usb0="81000003" w:usb1="00000000" w:usb2="00000000" w:usb3="00000000" w:csb0="00010001" w:csb1="00000000"/>
   </w:font>
   <w:font w:name="Tahoma">
     <w:panose1 w:val="020B0604030504040204"/>
@@ -19248,6 +19277,7 @@
     <w:rsid w:val="008A228F"/>
     <w:rsid w:val="009C27F7"/>
     <w:rsid w:val="00A857B9"/>
+    <w:rsid w:val="00AB3516"/>
     <w:rsid w:val="00CF6BD6"/>
   </w:rsids>
   <m:mathPr>
@@ -20178,7 +20208,7 @@
 </file>
 
 <file path=customXml/itemProps4.xml><?xml version="1.0" encoding="utf-8"?>
-<ds:datastoreItem xmlns:ds="http://schemas.openxmlformats.org/officeDocument/2006/customXml" ds:itemID="{243A8343-F301-4994-98AA-3FEBB272577B}">
+<ds:datastoreItem xmlns:ds="http://schemas.openxmlformats.org/officeDocument/2006/customXml" ds:itemID="{D3FB133A-AB6D-416E-8DFE-67CE73E8A6C6}">
   <ds:schemaRefs>
     <ds:schemaRef ds:uri="http://schemas.openxmlformats.org/officeDocument/2006/bibliography"/>
   </ds:schemaRefs>

</xml_diff>